<commit_message>
Add CDC, price of project and ardumoto
</commit_message>
<xml_diff>
--- a/projet_Elec/Driver moteur CC compatible 3.docx
+++ b/projet_Elec/Driver moteur CC compatible 3.docx
@@ -4,6 +4,7 @@
   <w:body>
     <w:p>
       <w:pPr/>
+      <w:bookmarkStart w:id="0" w:name="_GoBack"/>
       <w:r>
         <w:t>Driver moteur CC compatible 3,7 V:</w:t>
       </w:r>
@@ -34,10 +35,61 @@
       </w:r>
       <w:r>
         <w:rPr>
+          <w:rStyle w:val="4"/>
+          <w:rFonts w:hint="default"/>
+        </w:rPr>
+        <w:t>https://www.gotronic.fr/art-commande-de-2-moteurs-cc-rob-13911-25821.htm</w:t>
+      </w:r>
+      <w:r>
+        <w:rPr>
+          <w:rFonts w:hint="default"/>
+        </w:rPr>
+        <w:fldChar w:fldCharType="end"/>
+      </w:r>
+    </w:p>
+    <w:p>
+      <w:pPr>
+        <w:rPr>
+          <w:rFonts w:hint="default"/>
+        </w:rPr>
+      </w:pPr>
+      <w:r>
+        <w:rPr>
+          <w:rFonts w:hint="default"/>
+        </w:rPr>
+        <w:t>Moteur CC compatible 3,7(avec encodeur) x2 :</w:t>
+      </w:r>
+    </w:p>
+    <w:p>
+      <w:pPr>
+        <w:rPr>
+          <w:rFonts w:hint="default"/>
+        </w:rPr>
+      </w:pPr>
+      <w:r>
+        <w:rPr>
+          <w:rFonts w:hint="default"/>
+        </w:rPr>
+        <w:fldChar w:fldCharType="begin"/>
+      </w:r>
+      <w:r>
+        <w:rPr>
+          <w:rFonts w:hint="default"/>
+        </w:rPr>
+        <w:instrText xml:space="preserve"> HYPERLINK "https://www.robotshop.com/ca/fr/jeu-roues-moteurs-miniq-encodeurs.html" </w:instrText>
+      </w:r>
+      <w:r>
+        <w:rPr>
+          <w:rFonts w:hint="default"/>
+        </w:rPr>
+        <w:fldChar w:fldCharType="separate"/>
+      </w:r>
+      <w:r>
+        <w:rPr>
           <w:rStyle w:val="3"/>
           <w:rFonts w:hint="default"/>
         </w:rPr>
-        <w:t>https://www.gotronic.fr/art-commande-de-2-moteurs-cc-rob-13911-25821.htm</w:t>
+        <w:t>https://www.robotshop.com/ca/fr/jeu-roues-moteurs-miniq-encodeurs.html</w:t>
       </w:r>
       <w:r>
         <w:rPr>
@@ -56,19 +108,7 @@
         <w:rPr>
           <w:rFonts w:hint="default"/>
         </w:rPr>
-        <w:t>Moteur CC compatible 3,7(avec encodeur)</w:t>
-      </w:r>
-      <w:r>
-        <w:rPr>
-          <w:rFonts w:hint="default"/>
-        </w:rPr>
-        <w:t xml:space="preserve"> x2 </w:t>
-      </w:r>
-      <w:r>
-        <w:rPr>
-          <w:rFonts w:hint="default"/>
-        </w:rPr>
-        <w:t>:</w:t>
+        <w:t>Batterie Lipo 2000 mAh:</w:t>
       </w:r>
     </w:p>
     <w:p>
@@ -87,7 +127,7 @@
         <w:rPr>
           <w:rFonts w:hint="default"/>
         </w:rPr>
-        <w:instrText xml:space="preserve"> HYPERLINK "https://www.robotshop.com/ca/fr/jeu-roues-moteurs-miniq-encodeurs.html" </w:instrText>
+        <w:instrText xml:space="preserve"> HYPERLINK "https://www.robotshop.com/ca/fr/batterie-lipo-37v-2000mah-5c.html" </w:instrText>
       </w:r>
       <w:r>
         <w:rPr>
@@ -100,7 +140,7 @@
           <w:rStyle w:val="3"/>
           <w:rFonts w:hint="default"/>
         </w:rPr>
-        <w:t>https://www.robotshop.com/ca/fr/jeu-roues-moteurs-miniq-encodeurs.html</w:t>
+        <w:t>https://www.robotshop.com/ca/fr/batterie-lipo-37v-2000mah-5c.html</w:t>
       </w:r>
       <w:r>
         <w:rPr>
@@ -115,67 +155,88 @@
           <w:rFonts w:hint="default"/>
         </w:rPr>
       </w:pPr>
-      <w:r>
-        <w:rPr>
-          <w:rFonts w:hint="default"/>
-        </w:rPr>
-        <w:t>Batterie Lipo 2000 mAh:</w:t>
-      </w:r>
-    </w:p>
-    <w:p>
-      <w:pPr>
-        <w:rPr>
-          <w:rFonts w:hint="default"/>
-        </w:rPr>
-      </w:pPr>
-      <w:r>
-        <w:rPr>
-          <w:rFonts w:hint="default"/>
-        </w:rPr>
-        <w:fldChar w:fldCharType="begin"/>
-      </w:r>
-      <w:r>
-        <w:rPr>
-          <w:rFonts w:hint="default"/>
-        </w:rPr>
-        <w:instrText xml:space="preserve"> HYPERLINK "https://www.robotshop.com/ca/fr/batterie-lipo-37v-2000mah-5c.html" </w:instrText>
-      </w:r>
-      <w:r>
-        <w:rPr>
-          <w:rFonts w:hint="default"/>
-        </w:rPr>
-        <w:fldChar w:fldCharType="separate"/>
-      </w:r>
-      <w:r>
-        <w:rPr>
-          <w:rStyle w:val="3"/>
-          <w:rFonts w:hint="default"/>
-        </w:rPr>
-        <w:t>https://www.robotshop.com/ca/fr/batterie-lipo-37v-2000mah-5c.html</w:t>
-      </w:r>
-      <w:r>
-        <w:rPr>
-          <w:rFonts w:hint="default"/>
-        </w:rPr>
-        <w:fldChar w:fldCharType="end"/>
-      </w:r>
-    </w:p>
-    <w:p>
-      <w:pPr>
-        <w:rPr>
-          <w:rFonts w:hint="default"/>
-        </w:rPr>
-      </w:pPr>
-      <w:bookmarkStart w:id="0" w:name="_GoBack"/>
-      <w:bookmarkEnd w:id="0"/>
-    </w:p>
-    <w:p>
-      <w:pPr>
-        <w:rPr>
-          <w:rFonts w:hint="default"/>
-        </w:rPr>
-      </w:pPr>
-    </w:p>
+    </w:p>
+    <w:p>
+      <w:pPr>
+        <w:rPr>
+          <w:rFonts w:hint="default"/>
+        </w:rPr>
+      </w:pPr>
+      <w:r>
+        <w:rPr>
+          <w:rFonts w:hint="default"/>
+        </w:rPr>
+        <w:t>6 emplacement pour les périphériques de communication:</w:t>
+      </w:r>
+    </w:p>
+    <w:p>
+      <w:pPr>
+        <w:rPr>
+          <w:rFonts w:hint="default"/>
+        </w:rPr>
+      </w:pPr>
+    </w:p>
+    <w:p>
+      <w:pPr>
+        <w:rPr>
+          <w:rFonts w:hint="default"/>
+        </w:rPr>
+      </w:pPr>
+      <w:r>
+        <w:rPr>
+          <w:rFonts w:hint="default"/>
+        </w:rPr>
+        <w:t>Capteur IR compatible 3,7V:</w:t>
+      </w:r>
+    </w:p>
+    <w:p>
+      <w:pPr>
+        <w:rPr>
+          <w:rFonts w:hint="default"/>
+        </w:rPr>
+      </w:pPr>
+    </w:p>
+    <w:p>
+      <w:pPr>
+        <w:rPr>
+          <w:rFonts w:hint="default"/>
+        </w:rPr>
+      </w:pPr>
+      <w:r>
+        <w:rPr>
+          <w:rFonts w:hint="default"/>
+        </w:rPr>
+        <w:t>Capteur luminosité 3,7V:</w:t>
+      </w:r>
+    </w:p>
+    <w:p>
+      <w:pPr>
+        <w:rPr>
+          <w:rFonts w:hint="default"/>
+        </w:rPr>
+      </w:pPr>
+    </w:p>
+    <w:p>
+      <w:pPr>
+        <w:rPr>
+          <w:rFonts w:hint="default"/>
+        </w:rPr>
+      </w:pPr>
+      <w:r>
+        <w:rPr>
+          <w:rFonts w:hint="default"/>
+        </w:rPr>
+        <w:t>Carte PCB (On est pas encore capable de faire le schéma):</w:t>
+      </w:r>
+    </w:p>
+    <w:p>
+      <w:pPr>
+        <w:rPr>
+          <w:rFonts w:hint="default"/>
+        </w:rPr>
+      </w:pPr>
+    </w:p>
+    <w:bookmarkEnd w:id="0"/>
     <w:sectPr>
       <w:pgSz w:w="11906" w:h="16838"/>
       <w:pgMar w:top="1440" w:right="1800" w:bottom="1440" w:left="1800" w:header="851" w:footer="992" w:gutter="0"/>
@@ -324,7 +385,7 @@
     <w:semiHidden/>
     <w:uiPriority w:val="0"/>
   </w:style>
-  <w:style w:type="table" w:default="1" w:styleId="4">
+  <w:style w:type="table" w:default="1" w:styleId="5">
     <w:name w:val="Normal Table"/>
     <w:semiHidden/>
     <w:uiPriority w:val="0"/>
@@ -343,6 +404,14 @@
     <w:uiPriority w:val="0"/>
     <w:rPr>
       <w:color w:val="0000FF"/>
+      <w:u w:val="single"/>
+    </w:rPr>
+  </w:style>
+  <w:style w:type="character" w:styleId="4">
+    <w:name w:val="FollowedHyperlink"/>
+    <w:uiPriority w:val="0"/>
+    <w:rPr>
+      <w:color w:val="800080"/>
       <w:u w:val="single"/>
     </w:rPr>
   </w:style>

</xml_diff>